<commit_message>
feat: update week 12
</commit_message>
<xml_diff>
--- a/week-10/2B_praktikum10_231511039_Daiva Raditya Pradipa.docx
+++ b/week-10/2B_praktikum10_231511039_Daiva Raditya Pradipa.docx
@@ -4465,7 +4465,6 @@
         <w:t xml:space="preserve"> </w:t>
       </w:r>
       <w:proofErr w:type="spellStart"/>
-      <w:proofErr w:type="gramStart"/>
       <w:r>
         <w:rPr>
           <w:rFonts w:ascii="Times New Roman" w:hAnsi="Times New Roman" w:cs="Times New Roman"/>
@@ -4475,7 +4474,6 @@
         <w:t>pu;a</w:t>
       </w:r>
       <w:proofErr w:type="spellEnd"/>
-      <w:proofErr w:type="gramEnd"/>
       <w:r>
         <w:rPr>
           <w:rFonts w:ascii="Times New Roman" w:hAnsi="Times New Roman" w:cs="Times New Roman"/>
@@ -6907,25 +6905,7 @@
           <w:sz w:val="24"/>
           <w:szCs w:val="24"/>
         </w:rPr>
-        <w:t xml:space="preserve"> function </w:t>
-      </w:r>
-      <w:proofErr w:type="gramStart"/>
-      <w:r>
-        <w:rPr>
-          <w:rFonts w:ascii="Times New Roman" w:hAnsi="Times New Roman" w:cs="Times New Roman"/>
-          <w:sz w:val="24"/>
-          <w:szCs w:val="24"/>
-        </w:rPr>
-        <w:t>setup(</w:t>
-      </w:r>
-      <w:proofErr w:type="gramEnd"/>
-      <w:r>
-        <w:rPr>
-          <w:rFonts w:ascii="Times New Roman" w:hAnsi="Times New Roman" w:cs="Times New Roman"/>
-          <w:sz w:val="24"/>
-          <w:szCs w:val="24"/>
-        </w:rPr>
-        <w:t xml:space="preserve">) </w:t>
+        <w:t xml:space="preserve"> function setup() </w:t>
       </w:r>
       <w:proofErr w:type="spellStart"/>
       <w:r>
@@ -9221,7 +9201,6 @@
         <w:t xml:space="preserve"> syntax “</w:t>
       </w:r>
       <w:proofErr w:type="spellStart"/>
-      <w:proofErr w:type="gramStart"/>
       <w:r>
         <w:rPr>
           <w:rFonts w:ascii="Times New Roman" w:hAnsi="Times New Roman" w:cs="Times New Roman"/>
@@ -9237,16 +9216,7 @@
           <w:sz w:val="24"/>
           <w:szCs w:val="24"/>
         </w:rPr>
-        <w:t>(</w:t>
-      </w:r>
-      <w:proofErr w:type="gramEnd"/>
-      <w:r>
-        <w:rPr>
-          <w:rFonts w:ascii="Times New Roman" w:hAnsi="Times New Roman" w:cs="Times New Roman"/>
-          <w:sz w:val="24"/>
-          <w:szCs w:val="24"/>
-        </w:rPr>
-        <w:t xml:space="preserve">true, </w:t>
+        <w:t xml:space="preserve">(true, </w:t>
       </w:r>
       <w:proofErr w:type="spellStart"/>
       <w:r>
@@ -11588,7 +11558,6 @@
         <w:t xml:space="preserve"> “</w:t>
       </w:r>
       <w:proofErr w:type="spellStart"/>
-      <w:proofErr w:type="gramStart"/>
       <w:r>
         <w:rPr>
           <w:rFonts w:ascii="Times New Roman" w:hAnsi="Times New Roman" w:cs="Times New Roman"/>
@@ -11604,16 +11573,7 @@
           <w:sz w:val="24"/>
           <w:szCs w:val="24"/>
         </w:rPr>
-        <w:t>(</w:t>
-      </w:r>
-      <w:proofErr w:type="gramEnd"/>
-      <w:r>
-        <w:rPr>
-          <w:rFonts w:ascii="Times New Roman" w:hAnsi="Times New Roman" w:cs="Times New Roman"/>
-          <w:sz w:val="24"/>
-          <w:szCs w:val="24"/>
-        </w:rPr>
-        <w:t xml:space="preserve">false, </w:t>
+        <w:t xml:space="preserve">(false, </w:t>
       </w:r>
       <w:proofErr w:type="spellStart"/>
       <w:r>
@@ -15407,98 +15367,6 @@
     </w:p>
     <w:p>
       <w:pPr>
-        <w:pStyle w:val="ListParagraph"/>
-        <w:ind w:left="1080"/>
-        <w:jc w:val="both"/>
-        <w:rPr>
-          <w:rFonts w:ascii="Times New Roman" w:hAnsi="Times New Roman" w:cs="Times New Roman"/>
-          <w:sz w:val="24"/>
-          <w:szCs w:val="24"/>
-        </w:rPr>
-      </w:pPr>
-    </w:p>
-    <w:p>
-      <w:pPr>
-        <w:rPr>
-          <w:rFonts w:ascii="Times New Roman" w:hAnsi="Times New Roman" w:cs="Times New Roman"/>
-          <w:sz w:val="24"/>
-          <w:szCs w:val="24"/>
-        </w:rPr>
-      </w:pPr>
-    </w:p>
-    <w:p>
-      <w:pPr>
-        <w:jc w:val="both"/>
-        <w:rPr>
-          <w:rFonts w:ascii="Times New Roman" w:hAnsi="Times New Roman" w:cs="Times New Roman"/>
-          <w:sz w:val="24"/>
-          <w:szCs w:val="24"/>
-        </w:rPr>
-      </w:pPr>
-    </w:p>
-    <w:p>
-      <w:pPr>
-        <w:jc w:val="both"/>
-        <w:rPr>
-          <w:rFonts w:ascii="Times New Roman" w:hAnsi="Times New Roman" w:cs="Times New Roman"/>
-          <w:sz w:val="24"/>
-          <w:szCs w:val="24"/>
-        </w:rPr>
-      </w:pPr>
-    </w:p>
-    <w:p>
-      <w:pPr>
-        <w:rPr>
-          <w:rFonts w:ascii="Times New Roman" w:hAnsi="Times New Roman" w:cs="Times New Roman"/>
-          <w:sz w:val="24"/>
-          <w:szCs w:val="24"/>
-        </w:rPr>
-      </w:pPr>
-    </w:p>
-    <w:p>
-      <w:pPr>
-        <w:rPr>
-          <w:rFonts w:ascii="Times New Roman" w:hAnsi="Times New Roman" w:cs="Times New Roman"/>
-          <w:b/>
-          <w:bCs/>
-          <w:sz w:val="24"/>
-          <w:szCs w:val="24"/>
-        </w:rPr>
-      </w:pPr>
-    </w:p>
-    <w:p>
-      <w:pPr>
-        <w:rPr>
-          <w:rFonts w:ascii="Times New Roman" w:hAnsi="Times New Roman" w:cs="Times New Roman"/>
-          <w:b/>
-          <w:bCs/>
-          <w:sz w:val="24"/>
-          <w:szCs w:val="24"/>
-        </w:rPr>
-      </w:pPr>
-    </w:p>
-    <w:p>
-      <w:pPr>
-        <w:jc w:val="both"/>
-        <w:rPr>
-          <w:rFonts w:ascii="Times New Roman" w:hAnsi="Times New Roman" w:cs="Times New Roman"/>
-          <w:sz w:val="24"/>
-          <w:szCs w:val="24"/>
-        </w:rPr>
-      </w:pPr>
-    </w:p>
-    <w:p>
-      <w:pPr>
-        <w:jc w:val="both"/>
-        <w:rPr>
-          <w:rFonts w:ascii="Times New Roman" w:hAnsi="Times New Roman" w:cs="Times New Roman"/>
-          <w:sz w:val="24"/>
-          <w:szCs w:val="24"/>
-        </w:rPr>
-      </w:pPr>
-    </w:p>
-    <w:p>
-      <w:pPr>
         <w:rPr>
           <w:rFonts w:ascii="Times New Roman" w:hAnsi="Times New Roman" w:cs="Times New Roman"/>
           <w:b/>
@@ -15556,7 +15424,7 @@
           <w:rPr>
             <w:rStyle w:val="Hyperlink"/>
           </w:rPr>
-          <w:t>-PBO/Week-9 at main · RaditZX/</w:t>
+          <w:t>-PBO/week-10 at main · RaditZX/</w:t>
         </w:r>
         <w:proofErr w:type="spellStart"/>
         <w:r>
@@ -17559,6 +17427,18 @@
       <w:u w:val="single"/>
     </w:rPr>
   </w:style>
+  <w:style w:type="character" w:styleId="UnresolvedMention">
+    <w:name w:val="Unresolved Mention"/>
+    <w:basedOn w:val="DefaultParagraphFont"/>
+    <w:uiPriority w:val="99"/>
+    <w:semiHidden/>
+    <w:unhideWhenUsed/>
+    <w:rsid w:val="0004298A"/>
+    <w:rPr>
+      <w:color w:val="605E5C"/>
+      <w:shd w:val="clear" w:color="auto" w:fill="E1DFDD"/>
+    </w:rPr>
+  </w:style>
 </w:styles>
 </file>
 

</xml_diff>